<commit_message>
Updated the initial planning meeting
</commit_message>
<xml_diff>
--- a/2021-04-12to04-16 (A5) C53517 SoftMARS/01_BASEfiles/21_v03_FirstPlanningEmail.docx
+++ b/2021-04-12to04-16 (A5) C53517 SoftMARS/01_BASEfiles/21_v03_FirstPlanningEmail.docx
@@ -40,12 +40,910 @@
         <w:t>Please send it back soonest so that I can request scope approval.</w:t>
       </w:r>
     </w:p>
+    <w:p/>
+    <w:p>
+      <w:r>
+        <w:t>Below are the high-level milestone dates.</w:t>
+      </w:r>
+    </w:p>
     <w:p>
       <w:r>
         <w:br/>
         <w:t>Warm regards, Pieter</w:t>
       </w:r>
     </w:p>
+    <w:p/>
+    <w:p>
+      <w:pPr>
+        <w:rPr>
+          <w:rFonts w:asciiTheme="minorHAnsi" w:hAnsiTheme="minorHAnsi" w:cstheme="minorBidi"/>
+        </w:rPr>
+      </w:pPr>
+    </w:p>
+    <w:tbl>
+      <w:tblPr>
+        <w:tblW w:w="5732" w:type="dxa"/>
+        <w:tblLook w:val="04A0" w:firstRow="1" w:lastRow="0" w:firstColumn="1" w:lastColumn="0" w:noHBand="0" w:noVBand="1"/>
+      </w:tblPr>
+      <w:tblGrid>
+        <w:gridCol w:w="4316"/>
+        <w:gridCol w:w="1416"/>
+      </w:tblGrid>
+      <w:tr>
+        <w:trPr>
+          <w:trHeight w:val="288"/>
+        </w:trPr>
+        <w:tc>
+          <w:tcPr>
+            <w:tcW w:w="4316" w:type="dxa"/>
+            <w:noWrap/>
+            <w:vAlign w:val="bottom"/>
+            <w:hideMark/>
+          </w:tcPr>
+          <w:p>
+            <w:pPr>
+              <w:rPr>
+                <w:rFonts w:eastAsia="Times New Roman"/>
+                <w:color w:val="000000"/>
+                <w:lang w:eastAsia="en-ZA"/>
+              </w:rPr>
+            </w:pPr>
+            <w:r>
+              <w:rPr>
+                <w:rFonts w:eastAsia="Times New Roman"/>
+                <w:color w:val="000000"/>
+                <w:lang w:eastAsia="en-ZA"/>
+              </w:rPr>
+              <w:t>&lt;COMP Name&gt;</w:t>
+            </w:r>
+            <w:r>
+              <w:rPr>
+                <w:rFonts w:eastAsia="Times New Roman"/>
+                <w:color w:val="000000"/>
+                <w:lang w:eastAsia="en-ZA"/>
+              </w:rPr>
+              <w:t xml:space="preserve"> - Evaluation appraisal</w:t>
+            </w:r>
+          </w:p>
+        </w:tc>
+        <w:tc>
+          <w:tcPr>
+            <w:tcW w:w="1416" w:type="dxa"/>
+            <w:noWrap/>
+            <w:vAlign w:val="bottom"/>
+            <w:hideMark/>
+          </w:tcPr>
+          <w:p>
+            <w:pPr>
+              <w:jc w:val="right"/>
+              <w:rPr>
+                <w:rFonts w:eastAsia="Times New Roman"/>
+                <w:lang w:eastAsia="en-ZA"/>
+              </w:rPr>
+            </w:pPr>
+            <w:r>
+              <w:rPr>
+                <w:rFonts w:eastAsia="Times New Roman"/>
+                <w:lang w:eastAsia="en-ZA"/>
+              </w:rPr>
+              <w:t>25-Sep-23</w:t>
+            </w:r>
+          </w:p>
+        </w:tc>
+      </w:tr>
+      <w:tr>
+        <w:trPr>
+          <w:trHeight w:val="300"/>
+        </w:trPr>
+        <w:tc>
+          <w:tcPr>
+            <w:tcW w:w="4316" w:type="dxa"/>
+            <w:noWrap/>
+            <w:vAlign w:val="bottom"/>
+            <w:hideMark/>
+          </w:tcPr>
+          <w:p>
+            <w:pPr>
+              <w:rPr>
+                <w:rFonts w:eastAsia="Times New Roman"/>
+                <w:color w:val="000000"/>
+                <w:lang w:eastAsia="en-ZA"/>
+              </w:rPr>
+            </w:pPr>
+            <w:r>
+              <w:rPr>
+                <w:rFonts w:eastAsia="Times New Roman"/>
+                <w:color w:val="000000"/>
+                <w:lang w:eastAsia="en-ZA"/>
+              </w:rPr>
+              <w:t>&lt;COMP Name&gt;</w:t>
+            </w:r>
+            <w:r>
+              <w:rPr>
+                <w:rFonts w:eastAsia="Times New Roman"/>
+                <w:color w:val="000000"/>
+                <w:lang w:eastAsia="en-ZA"/>
+              </w:rPr>
+              <w:t xml:space="preserve"> - Sponsor meeting</w:t>
+            </w:r>
+          </w:p>
+        </w:tc>
+        <w:tc>
+          <w:tcPr>
+            <w:tcW w:w="1416" w:type="dxa"/>
+            <w:noWrap/>
+            <w:vAlign w:val="bottom"/>
+            <w:hideMark/>
+          </w:tcPr>
+          <w:p>
+            <w:pPr>
+              <w:jc w:val="right"/>
+              <w:rPr>
+                <w:rFonts w:eastAsia="Times New Roman"/>
+                <w:lang w:eastAsia="en-ZA"/>
+              </w:rPr>
+            </w:pPr>
+            <w:r>
+              <w:rPr>
+                <w:rFonts w:eastAsia="Times New Roman"/>
+                <w:lang w:eastAsia="en-ZA"/>
+              </w:rPr>
+              <w:t>02-Oct-23</w:t>
+            </w:r>
+          </w:p>
+        </w:tc>
+      </w:tr>
+      <w:tr>
+        <w:trPr>
+          <w:trHeight w:val="300"/>
+        </w:trPr>
+        <w:tc>
+          <w:tcPr>
+            <w:tcW w:w="4316" w:type="dxa"/>
+            <w:noWrap/>
+            <w:vAlign w:val="bottom"/>
+            <w:hideMark/>
+          </w:tcPr>
+          <w:p>
+            <w:pPr>
+              <w:rPr>
+                <w:rFonts w:eastAsia="Times New Roman"/>
+                <w:color w:val="000000"/>
+                <w:lang w:eastAsia="en-ZA"/>
+              </w:rPr>
+            </w:pPr>
+            <w:r>
+              <w:rPr>
+                <w:rFonts w:eastAsia="Times New Roman"/>
+                <w:color w:val="000000"/>
+                <w:lang w:eastAsia="en-ZA"/>
+              </w:rPr>
+              <w:t>&lt;COMP Name&gt;</w:t>
+            </w:r>
+            <w:r>
+              <w:rPr>
+                <w:rFonts w:eastAsia="Times New Roman"/>
+                <w:color w:val="000000"/>
+                <w:lang w:eastAsia="en-ZA"/>
+              </w:rPr>
+              <w:t xml:space="preserve"> - Scope approval</w:t>
+            </w:r>
+          </w:p>
+        </w:tc>
+        <w:tc>
+          <w:tcPr>
+            <w:tcW w:w="1416" w:type="dxa"/>
+            <w:tcBorders>
+              <w:top w:val="single" w:sz="8" w:space="0" w:color="auto"/>
+              <w:left w:val="single" w:sz="8" w:space="0" w:color="auto"/>
+              <w:bottom w:val="single" w:sz="8" w:space="0" w:color="auto"/>
+              <w:right w:val="single" w:sz="8" w:space="0" w:color="auto"/>
+            </w:tcBorders>
+            <w:noWrap/>
+            <w:vAlign w:val="bottom"/>
+            <w:hideMark/>
+          </w:tcPr>
+          <w:p>
+            <w:pPr>
+              <w:jc w:val="right"/>
+              <w:rPr>
+                <w:rFonts w:eastAsia="Times New Roman"/>
+                <w:lang w:eastAsia="en-ZA"/>
+              </w:rPr>
+            </w:pPr>
+            <w:r>
+              <w:rPr>
+                <w:rFonts w:eastAsia="Times New Roman"/>
+                <w:lang w:eastAsia="en-ZA"/>
+              </w:rPr>
+              <w:t>09-Oct-23</w:t>
+            </w:r>
+          </w:p>
+        </w:tc>
+      </w:tr>
+      <w:tr>
+        <w:trPr>
+          <w:trHeight w:val="288"/>
+        </w:trPr>
+        <w:tc>
+          <w:tcPr>
+            <w:tcW w:w="4316" w:type="dxa"/>
+            <w:noWrap/>
+            <w:vAlign w:val="bottom"/>
+            <w:hideMark/>
+          </w:tcPr>
+          <w:p>
+            <w:pPr>
+              <w:rPr>
+                <w:rFonts w:eastAsia="Times New Roman"/>
+                <w:color w:val="000000"/>
+                <w:lang w:eastAsia="en-ZA"/>
+              </w:rPr>
+            </w:pPr>
+            <w:r>
+              <w:rPr>
+                <w:rFonts w:eastAsia="Times New Roman"/>
+                <w:color w:val="000000"/>
+                <w:lang w:eastAsia="en-ZA"/>
+              </w:rPr>
+              <w:t>&lt;COMP Name&gt;</w:t>
+            </w:r>
+            <w:r>
+              <w:rPr>
+                <w:rFonts w:eastAsia="Times New Roman"/>
+                <w:color w:val="000000"/>
+                <w:lang w:eastAsia="en-ZA"/>
+              </w:rPr>
+              <w:t xml:space="preserve"> - Scope must be done</w:t>
+            </w:r>
+          </w:p>
+        </w:tc>
+        <w:tc>
+          <w:tcPr>
+            <w:tcW w:w="1416" w:type="dxa"/>
+            <w:noWrap/>
+            <w:vAlign w:val="bottom"/>
+            <w:hideMark/>
+          </w:tcPr>
+          <w:p>
+            <w:pPr>
+              <w:jc w:val="right"/>
+              <w:rPr>
+                <w:rFonts w:eastAsia="Times New Roman"/>
+                <w:lang w:eastAsia="en-ZA"/>
+              </w:rPr>
+            </w:pPr>
+            <w:r>
+              <w:rPr>
+                <w:rFonts w:eastAsia="Times New Roman"/>
+                <w:lang w:eastAsia="en-ZA"/>
+              </w:rPr>
+              <w:t>29-Oct-23</w:t>
+            </w:r>
+          </w:p>
+        </w:tc>
+      </w:tr>
+      <w:tr>
+        <w:trPr>
+          <w:trHeight w:val="288"/>
+        </w:trPr>
+        <w:tc>
+          <w:tcPr>
+            <w:tcW w:w="4316" w:type="dxa"/>
+            <w:noWrap/>
+            <w:vAlign w:val="bottom"/>
+            <w:hideMark/>
+          </w:tcPr>
+          <w:p>
+            <w:pPr>
+              <w:rPr>
+                <w:rFonts w:eastAsia="Times New Roman"/>
+                <w:color w:val="000000"/>
+                <w:lang w:eastAsia="en-ZA"/>
+              </w:rPr>
+            </w:pPr>
+            <w:r>
+              <w:rPr>
+                <w:rFonts w:eastAsia="Times New Roman"/>
+                <w:color w:val="000000"/>
+                <w:lang w:eastAsia="en-ZA"/>
+              </w:rPr>
+              <w:t>&lt;COMP Name&gt;</w:t>
+            </w:r>
+            <w:r>
+              <w:rPr>
+                <w:rFonts w:eastAsia="Times New Roman"/>
+                <w:color w:val="000000"/>
+                <w:lang w:eastAsia="en-ZA"/>
+              </w:rPr>
+              <w:t xml:space="preserve"> - 30% review</w:t>
+            </w:r>
+          </w:p>
+        </w:tc>
+        <w:tc>
+          <w:tcPr>
+            <w:tcW w:w="1416" w:type="dxa"/>
+            <w:noWrap/>
+            <w:vAlign w:val="bottom"/>
+            <w:hideMark/>
+          </w:tcPr>
+          <w:p>
+            <w:pPr>
+              <w:jc w:val="right"/>
+              <w:rPr>
+                <w:rFonts w:eastAsia="Times New Roman"/>
+                <w:lang w:eastAsia="en-ZA"/>
+              </w:rPr>
+            </w:pPr>
+            <w:r>
+              <w:rPr>
+                <w:rFonts w:eastAsia="Times New Roman"/>
+                <w:lang w:eastAsia="en-ZA"/>
+              </w:rPr>
+              <w:t>10-Nov-23</w:t>
+            </w:r>
+          </w:p>
+        </w:tc>
+      </w:tr>
+      <w:tr>
+        <w:trPr>
+          <w:trHeight w:val="288"/>
+        </w:trPr>
+        <w:tc>
+          <w:tcPr>
+            <w:tcW w:w="4316" w:type="dxa"/>
+            <w:noWrap/>
+            <w:vAlign w:val="bottom"/>
+            <w:hideMark/>
+          </w:tcPr>
+          <w:p>
+            <w:pPr>
+              <w:rPr>
+                <w:rFonts w:eastAsia="Times New Roman"/>
+                <w:color w:val="000000"/>
+                <w:lang w:eastAsia="en-ZA"/>
+              </w:rPr>
+            </w:pPr>
+            <w:r>
+              <w:rPr>
+                <w:rFonts w:eastAsia="Times New Roman"/>
+                <w:color w:val="000000"/>
+                <w:lang w:eastAsia="en-ZA"/>
+              </w:rPr>
+              <w:t>&lt;COMP Name&gt;</w:t>
+            </w:r>
+            <w:r>
+              <w:rPr>
+                <w:rFonts w:eastAsia="Times New Roman"/>
+                <w:color w:val="000000"/>
+                <w:lang w:eastAsia="en-ZA"/>
+              </w:rPr>
+              <w:t xml:space="preserve"> - 50% review</w:t>
+            </w:r>
+          </w:p>
+        </w:tc>
+        <w:tc>
+          <w:tcPr>
+            <w:tcW w:w="1416" w:type="dxa"/>
+            <w:noWrap/>
+            <w:vAlign w:val="bottom"/>
+            <w:hideMark/>
+          </w:tcPr>
+          <w:p>
+            <w:pPr>
+              <w:jc w:val="right"/>
+              <w:rPr>
+                <w:rFonts w:eastAsia="Times New Roman"/>
+                <w:lang w:eastAsia="en-ZA"/>
+              </w:rPr>
+            </w:pPr>
+            <w:r>
+              <w:rPr>
+                <w:rFonts w:eastAsia="Times New Roman"/>
+                <w:lang w:eastAsia="en-ZA"/>
+              </w:rPr>
+              <w:t>17-Nov-23</w:t>
+            </w:r>
+          </w:p>
+        </w:tc>
+      </w:tr>
+      <w:tr>
+        <w:trPr>
+          <w:trHeight w:val="288"/>
+        </w:trPr>
+        <w:tc>
+          <w:tcPr>
+            <w:tcW w:w="4316" w:type="dxa"/>
+            <w:noWrap/>
+            <w:vAlign w:val="bottom"/>
+            <w:hideMark/>
+          </w:tcPr>
+          <w:p>
+            <w:pPr>
+              <w:rPr>
+                <w:rFonts w:eastAsia="Times New Roman"/>
+                <w:color w:val="000000"/>
+                <w:lang w:eastAsia="en-ZA"/>
+              </w:rPr>
+            </w:pPr>
+            <w:r>
+              <w:rPr>
+                <w:rFonts w:eastAsia="Times New Roman"/>
+                <w:color w:val="000000"/>
+                <w:lang w:eastAsia="en-ZA"/>
+              </w:rPr>
+              <w:t>&lt;COMP Name&gt;</w:t>
+            </w:r>
+            <w:r>
+              <w:rPr>
+                <w:rFonts w:eastAsia="Times New Roman"/>
+                <w:color w:val="000000"/>
+                <w:lang w:eastAsia="en-ZA"/>
+              </w:rPr>
+              <w:t xml:space="preserve"> - 90% review</w:t>
+            </w:r>
+          </w:p>
+        </w:tc>
+        <w:tc>
+          <w:tcPr>
+            <w:tcW w:w="1416" w:type="dxa"/>
+            <w:noWrap/>
+            <w:vAlign w:val="bottom"/>
+            <w:hideMark/>
+          </w:tcPr>
+          <w:p>
+            <w:pPr>
+              <w:jc w:val="right"/>
+              <w:rPr>
+                <w:rFonts w:eastAsia="Times New Roman"/>
+                <w:lang w:eastAsia="en-ZA"/>
+              </w:rPr>
+            </w:pPr>
+            <w:r>
+              <w:rPr>
+                <w:rFonts w:eastAsia="Times New Roman"/>
+                <w:lang w:eastAsia="en-ZA"/>
+              </w:rPr>
+              <w:t>28-Nov-23</w:t>
+            </w:r>
+          </w:p>
+        </w:tc>
+      </w:tr>
+      <w:tr>
+        <w:trPr>
+          <w:trHeight w:val="288"/>
+        </w:trPr>
+        <w:tc>
+          <w:tcPr>
+            <w:tcW w:w="4316" w:type="dxa"/>
+            <w:noWrap/>
+            <w:vAlign w:val="bottom"/>
+            <w:hideMark/>
+          </w:tcPr>
+          <w:p>
+            <w:pPr>
+              <w:rPr>
+                <w:rFonts w:eastAsia="Times New Roman"/>
+                <w:color w:val="000000"/>
+                <w:lang w:eastAsia="en-ZA"/>
+              </w:rPr>
+            </w:pPr>
+            <w:r>
+              <w:rPr>
+                <w:rFonts w:eastAsia="Times New Roman"/>
+                <w:color w:val="000000"/>
+                <w:lang w:eastAsia="en-ZA"/>
+              </w:rPr>
+              <w:t>&lt;COMP Name&gt;</w:t>
+            </w:r>
+            <w:r>
+              <w:rPr>
+                <w:rFonts w:eastAsia="Times New Roman"/>
+                <w:color w:val="000000"/>
+                <w:lang w:eastAsia="en-ZA"/>
+              </w:rPr>
+              <w:t xml:space="preserve"> - EPG meeting</w:t>
+            </w:r>
+          </w:p>
+        </w:tc>
+        <w:tc>
+          <w:tcPr>
+            <w:tcW w:w="1416" w:type="dxa"/>
+            <w:noWrap/>
+            <w:vAlign w:val="bottom"/>
+            <w:hideMark/>
+          </w:tcPr>
+          <w:p>
+            <w:pPr>
+              <w:jc w:val="right"/>
+              <w:rPr>
+                <w:rFonts w:eastAsia="Times New Roman"/>
+                <w:lang w:eastAsia="en-ZA"/>
+              </w:rPr>
+            </w:pPr>
+            <w:r>
+              <w:rPr>
+                <w:rFonts w:eastAsia="Times New Roman"/>
+                <w:lang w:eastAsia="en-ZA"/>
+              </w:rPr>
+              <w:t>01-Dec-23</w:t>
+            </w:r>
+          </w:p>
+        </w:tc>
+      </w:tr>
+      <w:tr>
+        <w:trPr>
+          <w:trHeight w:val="288"/>
+        </w:trPr>
+        <w:tc>
+          <w:tcPr>
+            <w:tcW w:w="4316" w:type="dxa"/>
+            <w:noWrap/>
+            <w:vAlign w:val="bottom"/>
+            <w:hideMark/>
+          </w:tcPr>
+          <w:p>
+            <w:pPr>
+              <w:rPr>
+                <w:rFonts w:eastAsia="Times New Roman"/>
+                <w:color w:val="000000"/>
+                <w:lang w:eastAsia="en-ZA"/>
+              </w:rPr>
+            </w:pPr>
+            <w:r>
+              <w:rPr>
+                <w:rFonts w:eastAsia="Times New Roman"/>
+                <w:color w:val="000000"/>
+                <w:lang w:eastAsia="en-ZA"/>
+              </w:rPr>
+              <w:t>&lt;COMP Name&gt;</w:t>
+            </w:r>
+            <w:r>
+              <w:rPr>
+                <w:rFonts w:eastAsia="Times New Roman"/>
+                <w:color w:val="000000"/>
+                <w:lang w:eastAsia="en-ZA"/>
+              </w:rPr>
+              <w:t xml:space="preserve"> - Technology test</w:t>
+            </w:r>
+          </w:p>
+        </w:tc>
+        <w:tc>
+          <w:tcPr>
+            <w:tcW w:w="1416" w:type="dxa"/>
+            <w:noWrap/>
+            <w:vAlign w:val="bottom"/>
+            <w:hideMark/>
+          </w:tcPr>
+          <w:p>
+            <w:pPr>
+              <w:jc w:val="right"/>
+              <w:rPr>
+                <w:rFonts w:eastAsia="Times New Roman"/>
+                <w:lang w:eastAsia="en-ZA"/>
+              </w:rPr>
+            </w:pPr>
+            <w:r>
+              <w:rPr>
+                <w:rFonts w:eastAsia="Times New Roman"/>
+                <w:lang w:eastAsia="en-ZA"/>
+              </w:rPr>
+              <w:t>06-Dec-23</w:t>
+            </w:r>
+          </w:p>
+        </w:tc>
+      </w:tr>
+      <w:tr>
+        <w:trPr>
+          <w:trHeight w:val="288"/>
+        </w:trPr>
+        <w:tc>
+          <w:tcPr>
+            <w:tcW w:w="4316" w:type="dxa"/>
+            <w:noWrap/>
+            <w:vAlign w:val="bottom"/>
+            <w:hideMark/>
+          </w:tcPr>
+          <w:p>
+            <w:pPr>
+              <w:rPr>
+                <w:rFonts w:eastAsia="Times New Roman"/>
+                <w:color w:val="000000"/>
+                <w:lang w:eastAsia="en-ZA"/>
+              </w:rPr>
+            </w:pPr>
+            <w:r>
+              <w:rPr>
+                <w:rFonts w:eastAsia="Times New Roman"/>
+                <w:color w:val="000000"/>
+                <w:lang w:eastAsia="en-ZA"/>
+              </w:rPr>
+              <w:t>&lt;COMP Name&gt;</w:t>
+            </w:r>
+            <w:r>
+              <w:rPr>
+                <w:rFonts w:eastAsia="Times New Roman"/>
+                <w:color w:val="000000"/>
+                <w:lang w:eastAsia="en-ZA"/>
+              </w:rPr>
+              <w:t xml:space="preserve"> - Phase 2 start</w:t>
+            </w:r>
+          </w:p>
+        </w:tc>
+        <w:tc>
+          <w:tcPr>
+            <w:tcW w:w="1416" w:type="dxa"/>
+            <w:noWrap/>
+            <w:vAlign w:val="bottom"/>
+            <w:hideMark/>
+          </w:tcPr>
+          <w:p>
+            <w:pPr>
+              <w:jc w:val="right"/>
+              <w:rPr>
+                <w:rFonts w:eastAsia="Times New Roman"/>
+                <w:lang w:eastAsia="en-ZA"/>
+              </w:rPr>
+            </w:pPr>
+            <w:r>
+              <w:rPr>
+                <w:rFonts w:eastAsia="Times New Roman"/>
+                <w:lang w:eastAsia="en-ZA"/>
+              </w:rPr>
+              <w:t>08-Dec-23</w:t>
+            </w:r>
+          </w:p>
+        </w:tc>
+      </w:tr>
+      <w:tr>
+        <w:trPr>
+          <w:trHeight w:val="288"/>
+        </w:trPr>
+        <w:tc>
+          <w:tcPr>
+            <w:tcW w:w="4316" w:type="dxa"/>
+            <w:noWrap/>
+            <w:vAlign w:val="bottom"/>
+            <w:hideMark/>
+          </w:tcPr>
+          <w:p>
+            <w:pPr>
+              <w:rPr>
+                <w:rFonts w:eastAsia="Times New Roman"/>
+                <w:color w:val="000000"/>
+                <w:lang w:eastAsia="en-ZA"/>
+              </w:rPr>
+            </w:pPr>
+            <w:r>
+              <w:rPr>
+                <w:rFonts w:eastAsia="Times New Roman"/>
+                <w:color w:val="000000"/>
+                <w:lang w:eastAsia="en-ZA"/>
+              </w:rPr>
+              <w:t>&lt;COMP Name&gt;</w:t>
+            </w:r>
+            <w:r>
+              <w:rPr>
+                <w:rFonts w:eastAsia="Times New Roman"/>
+                <w:color w:val="000000"/>
+                <w:lang w:eastAsia="en-ZA"/>
+              </w:rPr>
+              <w:t xml:space="preserve"> - Phase 3 done</w:t>
+            </w:r>
+          </w:p>
+        </w:tc>
+        <w:tc>
+          <w:tcPr>
+            <w:tcW w:w="1416" w:type="dxa"/>
+            <w:noWrap/>
+            <w:vAlign w:val="bottom"/>
+            <w:hideMark/>
+          </w:tcPr>
+          <w:p>
+            <w:pPr>
+              <w:jc w:val="right"/>
+              <w:rPr>
+                <w:rFonts w:eastAsia="Times New Roman"/>
+                <w:lang w:eastAsia="en-ZA"/>
+              </w:rPr>
+            </w:pPr>
+            <w:r>
+              <w:rPr>
+                <w:rFonts w:eastAsia="Times New Roman"/>
+                <w:lang w:eastAsia="en-ZA"/>
+              </w:rPr>
+              <w:t>15-Dec-23</w:t>
+            </w:r>
+          </w:p>
+        </w:tc>
+      </w:tr>
+      <w:tr>
+        <w:trPr>
+          <w:trHeight w:val="288"/>
+        </w:trPr>
+        <w:tc>
+          <w:tcPr>
+            <w:tcW w:w="4316" w:type="dxa"/>
+            <w:noWrap/>
+            <w:vAlign w:val="bottom"/>
+            <w:hideMark/>
+          </w:tcPr>
+          <w:p>
+            <w:pPr>
+              <w:rPr>
+                <w:rFonts w:eastAsia="Times New Roman"/>
+                <w:color w:val="000000"/>
+                <w:lang w:eastAsia="en-ZA"/>
+              </w:rPr>
+            </w:pPr>
+            <w:r>
+              <w:rPr>
+                <w:rFonts w:eastAsia="Times New Roman"/>
+                <w:color w:val="000000"/>
+                <w:lang w:eastAsia="en-ZA"/>
+              </w:rPr>
+              <w:t>&lt;COMP Name&gt;</w:t>
+            </w:r>
+            <w:r>
+              <w:rPr>
+                <w:rFonts w:eastAsia="Times New Roman"/>
+                <w:color w:val="000000"/>
+                <w:lang w:eastAsia="en-ZA"/>
+              </w:rPr>
+              <w:t xml:space="preserve"> - Finalise CAS</w:t>
+            </w:r>
+          </w:p>
+        </w:tc>
+        <w:tc>
+          <w:tcPr>
+            <w:tcW w:w="1416" w:type="dxa"/>
+            <w:noWrap/>
+            <w:vAlign w:val="bottom"/>
+            <w:hideMark/>
+          </w:tcPr>
+          <w:p>
+            <w:pPr>
+              <w:jc w:val="right"/>
+              <w:rPr>
+                <w:rFonts w:eastAsia="Times New Roman"/>
+                <w:lang w:eastAsia="en-ZA"/>
+              </w:rPr>
+            </w:pPr>
+            <w:r>
+              <w:rPr>
+                <w:rFonts w:eastAsia="Times New Roman"/>
+                <w:lang w:eastAsia="en-ZA"/>
+              </w:rPr>
+              <w:t>18-Dec-23</w:t>
+            </w:r>
+          </w:p>
+        </w:tc>
+      </w:tr>
+      <w:tr>
+        <w:trPr>
+          <w:trHeight w:val="288"/>
+        </w:trPr>
+        <w:tc>
+          <w:tcPr>
+            <w:tcW w:w="4316" w:type="dxa"/>
+            <w:noWrap/>
+            <w:vAlign w:val="bottom"/>
+            <w:hideMark/>
+          </w:tcPr>
+          <w:p>
+            <w:pPr>
+              <w:rPr>
+                <w:rFonts w:eastAsia="Times New Roman"/>
+                <w:color w:val="000000"/>
+                <w:lang w:eastAsia="en-ZA"/>
+              </w:rPr>
+            </w:pPr>
+            <w:r>
+              <w:rPr>
+                <w:rFonts w:eastAsia="Times New Roman"/>
+                <w:color w:val="000000"/>
+                <w:lang w:eastAsia="en-ZA"/>
+              </w:rPr>
+              <w:t>&lt;COMP Name&gt;</w:t>
+            </w:r>
+            <w:r>
+              <w:rPr>
+                <w:rFonts w:eastAsia="Times New Roman"/>
+                <w:color w:val="000000"/>
+                <w:lang w:eastAsia="en-ZA"/>
+              </w:rPr>
+              <w:t xml:space="preserve"> - Final CAS review</w:t>
+            </w:r>
+          </w:p>
+        </w:tc>
+        <w:tc>
+          <w:tcPr>
+            <w:tcW w:w="1416" w:type="dxa"/>
+            <w:noWrap/>
+            <w:vAlign w:val="bottom"/>
+            <w:hideMark/>
+          </w:tcPr>
+          <w:p>
+            <w:pPr>
+              <w:jc w:val="right"/>
+              <w:rPr>
+                <w:rFonts w:eastAsia="Times New Roman"/>
+                <w:lang w:eastAsia="en-ZA"/>
+              </w:rPr>
+            </w:pPr>
+            <w:r>
+              <w:rPr>
+                <w:rFonts w:eastAsia="Times New Roman"/>
+                <w:lang w:eastAsia="en-ZA"/>
+              </w:rPr>
+              <w:t>21-Dec-23</w:t>
+            </w:r>
+          </w:p>
+        </w:tc>
+      </w:tr>
+      <w:tr>
+        <w:trPr>
+          <w:trHeight w:val="288"/>
+        </w:trPr>
+        <w:tc>
+          <w:tcPr>
+            <w:tcW w:w="4316" w:type="dxa"/>
+            <w:noWrap/>
+            <w:vAlign w:val="bottom"/>
+            <w:hideMark/>
+          </w:tcPr>
+          <w:p>
+            <w:pPr>
+              <w:rPr>
+                <w:rFonts w:eastAsia="Times New Roman"/>
+                <w:color w:val="000000"/>
+                <w:lang w:eastAsia="en-ZA"/>
+              </w:rPr>
+            </w:pPr>
+            <w:r>
+              <w:rPr>
+                <w:rFonts w:eastAsia="Times New Roman"/>
+                <w:color w:val="000000"/>
+                <w:lang w:eastAsia="en-ZA"/>
+              </w:rPr>
+              <w:t>&lt;COMP Name&gt;</w:t>
+            </w:r>
+            <w:r>
+              <w:rPr>
+                <w:rFonts w:eastAsia="Times New Roman"/>
+                <w:color w:val="000000"/>
+                <w:lang w:eastAsia="en-ZA"/>
+              </w:rPr>
+              <w:t xml:space="preserve"> - Submit</w:t>
+            </w:r>
+          </w:p>
+        </w:tc>
+        <w:tc>
+          <w:tcPr>
+            <w:tcW w:w="1416" w:type="dxa"/>
+            <w:noWrap/>
+            <w:vAlign w:val="bottom"/>
+            <w:hideMark/>
+          </w:tcPr>
+          <w:p>
+            <w:pPr>
+              <w:jc w:val="right"/>
+              <w:rPr>
+                <w:rFonts w:eastAsia="Times New Roman"/>
+                <w:lang w:eastAsia="en-ZA"/>
+              </w:rPr>
+            </w:pPr>
+            <w:r>
+              <w:rPr>
+                <w:rFonts w:eastAsia="Times New Roman"/>
+                <w:lang w:eastAsia="en-ZA"/>
+              </w:rPr>
+              <w:t>24-Dec-23</w:t>
+            </w:r>
+          </w:p>
+        </w:tc>
+      </w:tr>
+    </w:tbl>
     <w:p/>
     <w:sectPr>
       <w:pgSz w:w="11906" w:h="16838"/>
@@ -1429,12 +2327,9 @@
 </file>
 
 <file path=customXml/item1.xml><?xml version="1.0" encoding="utf-8"?>
-<?mso-contentType ?>
-<FormTemplates xmlns="http://schemas.microsoft.com/sharepoint/v3/contenttype/forms">
-  <Display>DocumentLibraryForm</Display>
-  <Edit>DocumentLibraryForm</Edit>
-  <New>DocumentLibraryForm</New>
-</FormTemplates>
+<p:properties xmlns:p="http://schemas.microsoft.com/office/2006/metadata/properties" xmlns:xsi="http://www.w3.org/2001/XMLSchema-instance" xmlns:pc="http://schemas.microsoft.com/office/infopath/2007/PartnerControls">
+  <documentManagement/>
+</p:properties>
 </file>
 
 <file path=customXml/item2.xml><?xml version="1.0" encoding="utf-8"?>
@@ -1649,15 +2544,19 @@
 </file>
 
 <file path=customXml/item3.xml><?xml version="1.0" encoding="utf-8"?>
-<p:properties xmlns:p="http://schemas.microsoft.com/office/2006/metadata/properties" xmlns:xsi="http://www.w3.org/2001/XMLSchema-instance" xmlns:pc="http://schemas.microsoft.com/office/infopath/2007/PartnerControls">
-  <documentManagement/>
-</p:properties>
+<?mso-contentType ?>
+<FormTemplates xmlns="http://schemas.microsoft.com/sharepoint/v3/contenttype/forms">
+  <Display>DocumentLibraryForm</Display>
+  <Edit>DocumentLibraryForm</Edit>
+  <New>DocumentLibraryForm</New>
+</FormTemplates>
 </file>
 
 <file path=customXml/itemProps1.xml><?xml version="1.0" encoding="utf-8"?>
-<ds:datastoreItem xmlns:ds="http://schemas.openxmlformats.org/officeDocument/2006/customXml" ds:itemID="{CF6F52AC-988C-4748-82E9-EF8B9E4582F6}">
+<ds:datastoreItem xmlns:ds="http://schemas.openxmlformats.org/officeDocument/2006/customXml" ds:itemID="{525A6554-3863-4872-AAB2-51905F2E5393}">
   <ds:schemaRefs>
-    <ds:schemaRef ds:uri="http://schemas.microsoft.com/sharepoint/v3/contenttype/forms"/>
+    <ds:schemaRef ds:uri="http://schemas.microsoft.com/office/2006/metadata/properties"/>
+    <ds:schemaRef ds:uri="http://schemas.microsoft.com/office/infopath/2007/PartnerControls"/>
   </ds:schemaRefs>
 </ds:datastoreItem>
 </file>
@@ -1682,10 +2581,9 @@
 </file>
 
 <file path=customXml/itemProps3.xml><?xml version="1.0" encoding="utf-8"?>
-<ds:datastoreItem xmlns:ds="http://schemas.openxmlformats.org/officeDocument/2006/customXml" ds:itemID="{525A6554-3863-4872-AAB2-51905F2E5393}">
+<ds:datastoreItem xmlns:ds="http://schemas.openxmlformats.org/officeDocument/2006/customXml" ds:itemID="{CF6F52AC-988C-4748-82E9-EF8B9E4582F6}">
   <ds:schemaRefs>
-    <ds:schemaRef ds:uri="http://schemas.microsoft.com/office/2006/metadata/properties"/>
-    <ds:schemaRef ds:uri="http://schemas.microsoft.com/office/infopath/2007/PartnerControls"/>
+    <ds:schemaRef ds:uri="http://schemas.microsoft.com/sharepoint/v3/contenttype/forms"/>
   </ds:schemaRefs>
 </ds:datastoreItem>
 </file>
</xml_diff>